<commit_message>
SRS updated with the new functional requirement "Modificar contraseña del Administrador".
</commit_message>
<xml_diff>
--- a/Documentation/IEEE 830.docx
+++ b/Documentation/IEEE 830.docx
@@ -510,7 +510,10 @@
           </w:tcPr>
           <w:p>
             <w:r>
-              <w:t>20/07/2016</w:t>
+              <w:t>22</w:t>
+            </w:r>
+            <w:r>
+              <w:t>/07/2016</w:t>
             </w:r>
           </w:p>
         </w:tc>
@@ -521,7 +524,10 @@
           </w:tcPr>
           <w:p>
             <w:r>
-              <w:t>1.0</w:t>
+              <w:t>1.</w:t>
+            </w:r>
+            <w:r>
+              <w:t>1</w:t>
             </w:r>
           </w:p>
         </w:tc>
@@ -6423,9 +6429,9 @@
         <w:lastRenderedPageBreak/>
         <w:drawing>
           <wp:inline distT="0" distB="0" distL="0" distR="0">
-            <wp:extent cx="5400675" cy="7343775"/>
+            <wp:extent cx="5400040" cy="7341870"/>
             <wp:effectExtent l="0" t="0" r="0" b="0"/>
-            <wp:docPr id="153" name="Imagen 153" descr="Interacción admin-panel"/>
+            <wp:docPr id="1" name="Imagen 1"/>
             <wp:cNvGraphicFramePr>
               <a:graphicFrameLocks xmlns:a="http://schemas.openxmlformats.org/drawingml/2006/main" noChangeAspect="1"/>
             </wp:cNvGraphicFramePr>
@@ -6433,10 +6439,8 @@
               <a:graphicData uri="http://schemas.openxmlformats.org/drawingml/2006/picture">
                 <pic:pic xmlns:pic="http://schemas.openxmlformats.org/drawingml/2006/picture">
                   <pic:nvPicPr>
-                    <pic:cNvPr id="0" name="Picture 153" descr="Interacción admin-panel"/>
-                    <pic:cNvPicPr>
-                      <a:picLocks noChangeAspect="1" noChangeArrowheads="1"/>
-                    </pic:cNvPicPr>
+                    <pic:cNvPr id="1" name="Interacción admin-panel.png"/>
+                    <pic:cNvPicPr/>
                   </pic:nvPicPr>
                   <pic:blipFill>
                     <a:blip r:embed="rId12">
@@ -6446,23 +6450,18 @@
                         </a:ext>
                       </a:extLst>
                     </a:blip>
-                    <a:srcRect/>
                     <a:stretch>
                       <a:fillRect/>
                     </a:stretch>
                   </pic:blipFill>
-                  <pic:spPr bwMode="auto">
+                  <pic:spPr>
                     <a:xfrm>
                       <a:off x="0" y="0"/>
-                      <a:ext cx="5400675" cy="7343775"/>
+                      <a:ext cx="5400040" cy="7341870"/>
                     </a:xfrm>
                     <a:prstGeom prst="rect">
                       <a:avLst/>
                     </a:prstGeom>
-                    <a:noFill/>
-                    <a:ln>
-                      <a:noFill/>
-                    </a:ln>
                   </pic:spPr>
                 </pic:pic>
               </a:graphicData>
@@ -7074,39 +7073,37 @@
       <w:r>
         <w:t>El VPS en el que se implementará el sistema debe cumplir los requisitos antes indicados para garantizar una ejecución correcta del sistema.</w:t>
       </w:r>
-      <w:bookmarkStart w:id="30" w:name="_GoBack"/>
+    </w:p>
+    <w:p>
+      <w:pPr>
+        <w:pStyle w:val="Ttulo1"/>
+      </w:pPr>
+      <w:bookmarkStart w:id="30" w:name="_Toc532878324"/>
+      <w:bookmarkStart w:id="31" w:name="_Toc33238246"/>
+      <w:bookmarkStart w:id="32" w:name="_Toc456777811"/>
+      <w:r>
+        <w:t>Requisitos específicos</w:t>
+      </w:r>
       <w:bookmarkEnd w:id="30"/>
-    </w:p>
-    <w:p>
-      <w:pPr>
-        <w:pStyle w:val="Ttulo1"/>
-      </w:pPr>
-      <w:bookmarkStart w:id="31" w:name="_Toc532878324"/>
-      <w:bookmarkStart w:id="32" w:name="_Toc33238246"/>
-      <w:bookmarkStart w:id="33" w:name="_Toc456777811"/>
-      <w:r>
-        <w:t>Requisitos específicos</w:t>
-      </w:r>
       <w:bookmarkEnd w:id="31"/>
       <w:bookmarkEnd w:id="32"/>
+    </w:p>
+    <w:p>
+      <w:pPr>
+        <w:pStyle w:val="Normalindentado1"/>
+      </w:pPr>
+    </w:p>
+    <w:p>
+      <w:pPr>
+        <w:pStyle w:val="Ttulo2"/>
+      </w:pPr>
+      <w:bookmarkStart w:id="33" w:name="_Toc455434685"/>
+      <w:bookmarkStart w:id="34" w:name="_Toc456777812"/>
+      <w:r>
+        <w:t>Requisitos funcionales</w:t>
+      </w:r>
       <w:bookmarkEnd w:id="33"/>
-    </w:p>
-    <w:p>
-      <w:pPr>
-        <w:pStyle w:val="Normalindentado1"/>
-      </w:pPr>
-    </w:p>
-    <w:p>
-      <w:pPr>
-        <w:pStyle w:val="Ttulo2"/>
-      </w:pPr>
-      <w:bookmarkStart w:id="34" w:name="_Toc455434685"/>
-      <w:bookmarkStart w:id="35" w:name="_Toc456777812"/>
-      <w:r>
-        <w:t>Requisitos funcionales</w:t>
-      </w:r>
       <w:bookmarkEnd w:id="34"/>
-      <w:bookmarkEnd w:id="35"/>
     </w:p>
     <w:p>
       <w:pPr>
@@ -15430,15 +15427,416 @@
         <w:pStyle w:val="Normalindentado1"/>
       </w:pPr>
     </w:p>
+    <w:tbl>
+      <w:tblPr>
+        <w:tblW w:w="0" w:type="auto"/>
+        <w:tblBorders>
+          <w:top w:val="single" w:sz="4" w:space="0" w:color="auto"/>
+          <w:left w:val="single" w:sz="4" w:space="0" w:color="auto"/>
+          <w:bottom w:val="single" w:sz="4" w:space="0" w:color="auto"/>
+          <w:right w:val="single" w:sz="4" w:space="0" w:color="auto"/>
+          <w:insideH w:val="single" w:sz="4" w:space="0" w:color="auto"/>
+          <w:insideV w:val="single" w:sz="4" w:space="0" w:color="auto"/>
+        </w:tblBorders>
+        <w:tblLook w:val="04A0" w:firstRow="1" w:lastRow="0" w:firstColumn="1" w:lastColumn="0" w:noHBand="0" w:noVBand="1"/>
+      </w:tblPr>
+      <w:tblGrid>
+        <w:gridCol w:w="1944"/>
+        <w:gridCol w:w="6550"/>
+      </w:tblGrid>
+      <w:tr>
+        <w:tc>
+          <w:tcPr>
+            <w:tcW w:w="1951" w:type="dxa"/>
+          </w:tcPr>
+          <w:p>
+            <w:pPr>
+              <w:pStyle w:val="Sinespaciado"/>
+              <w:rPr>
+                <w:rFonts w:ascii="Arial" w:hAnsi="Arial" w:cs="Arial"/>
+                <w:b/>
+                <w:sz w:val="20"/>
+                <w:szCs w:val="20"/>
+                <w:lang w:val="es-ES_tradnl"/>
+              </w:rPr>
+            </w:pPr>
+            <w:r>
+              <w:rPr>
+                <w:rFonts w:ascii="Arial" w:hAnsi="Arial" w:cs="Arial"/>
+                <w:b/>
+                <w:kern w:val="24"/>
+                <w:sz w:val="20"/>
+                <w:szCs w:val="20"/>
+                <w:lang w:val="es-ES_tradnl"/>
+              </w:rPr>
+              <w:t>Identificación del requerimiento:</w:t>
+            </w:r>
+          </w:p>
+        </w:tc>
+        <w:tc>
+          <w:tcPr>
+            <w:tcW w:w="6693" w:type="dxa"/>
+          </w:tcPr>
+          <w:p>
+            <w:pPr>
+              <w:pStyle w:val="Sinespaciado"/>
+              <w:rPr>
+                <w:rFonts w:ascii="Arial" w:hAnsi="Arial" w:cs="Arial"/>
+                <w:sz w:val="20"/>
+                <w:szCs w:val="20"/>
+                <w:lang w:val="es-ES_tradnl"/>
+              </w:rPr>
+            </w:pPr>
+            <w:r>
+              <w:rPr>
+                <w:rFonts w:ascii="Arial" w:hAnsi="Arial" w:cs="Arial"/>
+                <w:sz w:val="20"/>
+                <w:szCs w:val="20"/>
+                <w:lang w:val="es-ES_tradnl"/>
+              </w:rPr>
+              <w:t>RF2</w:t>
+            </w:r>
+            <w:r>
+              <w:rPr>
+                <w:rFonts w:ascii="Arial" w:hAnsi="Arial" w:cs="Arial"/>
+                <w:sz w:val="20"/>
+                <w:szCs w:val="20"/>
+                <w:lang w:val="es-ES_tradnl"/>
+              </w:rPr>
+              <w:t>3</w:t>
+            </w:r>
+          </w:p>
+        </w:tc>
+      </w:tr>
+      <w:tr>
+        <w:tc>
+          <w:tcPr>
+            <w:tcW w:w="1951" w:type="dxa"/>
+          </w:tcPr>
+          <w:p>
+            <w:pPr>
+              <w:pStyle w:val="Sinespaciado"/>
+              <w:rPr>
+                <w:rFonts w:ascii="Arial" w:hAnsi="Arial" w:cs="Arial"/>
+                <w:b/>
+                <w:sz w:val="20"/>
+                <w:szCs w:val="20"/>
+                <w:lang w:val="es-ES_tradnl"/>
+              </w:rPr>
+            </w:pPr>
+            <w:r>
+              <w:rPr>
+                <w:rFonts w:ascii="Arial" w:hAnsi="Arial" w:cs="Arial"/>
+                <w:b/>
+                <w:kern w:val="24"/>
+                <w:sz w:val="20"/>
+                <w:szCs w:val="20"/>
+                <w:lang w:val="es-ES_tradnl"/>
+              </w:rPr>
+              <w:t>Nombre del Requerimiento:</w:t>
+            </w:r>
+          </w:p>
+        </w:tc>
+        <w:tc>
+          <w:tcPr>
+            <w:tcW w:w="6693" w:type="dxa"/>
+          </w:tcPr>
+          <w:p>
+            <w:pPr>
+              <w:pStyle w:val="Sinespaciado"/>
+              <w:rPr>
+                <w:rFonts w:ascii="Arial" w:hAnsi="Arial" w:cs="Arial"/>
+                <w:sz w:val="20"/>
+                <w:szCs w:val="20"/>
+                <w:lang w:val="es-ES_tradnl"/>
+              </w:rPr>
+            </w:pPr>
+            <w:r>
+              <w:rPr>
+                <w:rFonts w:ascii="Arial" w:hAnsi="Arial" w:cs="Arial"/>
+                <w:sz w:val="20"/>
+                <w:szCs w:val="20"/>
+                <w:lang w:val="es-ES_tradnl"/>
+              </w:rPr>
+              <w:t>Modificar contraseña de Administrador</w:t>
+            </w:r>
+          </w:p>
+        </w:tc>
+      </w:tr>
+      <w:tr>
+        <w:tc>
+          <w:tcPr>
+            <w:tcW w:w="1951" w:type="dxa"/>
+          </w:tcPr>
+          <w:p>
+            <w:pPr>
+              <w:pStyle w:val="Sinespaciado"/>
+              <w:rPr>
+                <w:rFonts w:ascii="Arial" w:hAnsi="Arial" w:cs="Arial"/>
+                <w:b/>
+                <w:sz w:val="20"/>
+                <w:szCs w:val="20"/>
+                <w:lang w:val="es-ES_tradnl"/>
+              </w:rPr>
+            </w:pPr>
+            <w:r>
+              <w:rPr>
+                <w:rFonts w:ascii="Arial" w:hAnsi="Arial" w:cs="Arial"/>
+                <w:b/>
+                <w:kern w:val="24"/>
+                <w:sz w:val="20"/>
+                <w:szCs w:val="20"/>
+                <w:lang w:val="es-ES_tradnl"/>
+              </w:rPr>
+              <w:lastRenderedPageBreak/>
+              <w:t>Características:</w:t>
+            </w:r>
+          </w:p>
+        </w:tc>
+        <w:tc>
+          <w:tcPr>
+            <w:tcW w:w="6693" w:type="dxa"/>
+          </w:tcPr>
+          <w:p>
+            <w:pPr>
+              <w:pStyle w:val="Sinespaciado"/>
+              <w:rPr>
+                <w:rFonts w:ascii="Arial" w:hAnsi="Arial" w:cs="Arial"/>
+                <w:sz w:val="20"/>
+                <w:szCs w:val="20"/>
+                <w:lang w:val="es-ES_tradnl"/>
+              </w:rPr>
+            </w:pPr>
+            <w:r>
+              <w:rPr>
+                <w:rFonts w:ascii="Arial" w:hAnsi="Arial" w:cs="Arial"/>
+                <w:sz w:val="20"/>
+                <w:szCs w:val="20"/>
+                <w:lang w:val="es-ES_tradnl"/>
+              </w:rPr>
+              <w:t xml:space="preserve">El administrador puede </w:t>
+            </w:r>
+            <w:r>
+              <w:rPr>
+                <w:rFonts w:ascii="Arial" w:hAnsi="Arial" w:cs="Arial"/>
+                <w:sz w:val="20"/>
+                <w:szCs w:val="20"/>
+                <w:lang w:val="es-ES_tradnl"/>
+              </w:rPr>
+              <w:t>modificar su contraseña de acceso. Para realizar esto, deberá proporcionar la contraseña actual y la respuesta a una pregunta secreta.</w:t>
+            </w:r>
+          </w:p>
+        </w:tc>
+      </w:tr>
+      <w:tr>
+        <w:tc>
+          <w:tcPr>
+            <w:tcW w:w="1951" w:type="dxa"/>
+          </w:tcPr>
+          <w:p>
+            <w:pPr>
+              <w:pStyle w:val="Sinespaciado"/>
+              <w:rPr>
+                <w:rFonts w:ascii="Arial" w:hAnsi="Arial" w:cs="Arial"/>
+                <w:b/>
+                <w:sz w:val="20"/>
+                <w:szCs w:val="20"/>
+                <w:lang w:val="es-ES_tradnl"/>
+              </w:rPr>
+            </w:pPr>
+            <w:r>
+              <w:rPr>
+                <w:rFonts w:ascii="Arial" w:hAnsi="Arial" w:cs="Arial"/>
+                <w:b/>
+                <w:kern w:val="24"/>
+                <w:sz w:val="20"/>
+                <w:szCs w:val="20"/>
+                <w:lang w:val="es-ES_tradnl"/>
+              </w:rPr>
+              <w:t>Descripción del requerimiento:</w:t>
+            </w:r>
+          </w:p>
+        </w:tc>
+        <w:tc>
+          <w:tcPr>
+            <w:tcW w:w="6693" w:type="dxa"/>
+          </w:tcPr>
+          <w:p>
+            <w:pPr>
+              <w:pStyle w:val="Sinespaciado"/>
+              <w:rPr>
+                <w:rFonts w:ascii="Arial" w:hAnsi="Arial" w:cs="Arial"/>
+                <w:sz w:val="20"/>
+                <w:szCs w:val="20"/>
+                <w:lang w:val="es-ES_tradnl"/>
+              </w:rPr>
+            </w:pPr>
+            <w:r>
+              <w:rPr>
+                <w:rFonts w:ascii="Arial" w:hAnsi="Arial" w:cs="Arial"/>
+                <w:sz w:val="20"/>
+                <w:szCs w:val="20"/>
+                <w:lang w:val="es-ES_tradnl"/>
+              </w:rPr>
+              <w:t xml:space="preserve">Se permite la </w:t>
+            </w:r>
+            <w:r>
+              <w:rPr>
+                <w:rFonts w:ascii="Arial" w:hAnsi="Arial" w:cs="Arial"/>
+                <w:sz w:val="20"/>
+                <w:szCs w:val="20"/>
+                <w:lang w:val="es-ES_tradnl"/>
+              </w:rPr>
+              <w:t>modificación de la contraseña del administrador.</w:t>
+            </w:r>
+          </w:p>
+        </w:tc>
+      </w:tr>
+      <w:tr>
+        <w:tc>
+          <w:tcPr>
+            <w:tcW w:w="1951" w:type="dxa"/>
+          </w:tcPr>
+          <w:p>
+            <w:pPr>
+              <w:pStyle w:val="Sinespaciado"/>
+              <w:rPr>
+                <w:rFonts w:ascii="Arial" w:hAnsi="Arial" w:cs="Arial"/>
+                <w:b/>
+                <w:sz w:val="20"/>
+                <w:szCs w:val="20"/>
+                <w:lang w:val="es-ES_tradnl"/>
+              </w:rPr>
+            </w:pPr>
+            <w:r>
+              <w:rPr>
+                <w:rFonts w:ascii="Arial" w:hAnsi="Arial" w:cs="Arial"/>
+                <w:b/>
+                <w:kern w:val="24"/>
+                <w:sz w:val="20"/>
+                <w:szCs w:val="20"/>
+                <w:lang w:val="es-ES_tradnl"/>
+              </w:rPr>
+              <w:t>Requerimiento NO funcional:</w:t>
+            </w:r>
+          </w:p>
+        </w:tc>
+        <w:tc>
+          <w:tcPr>
+            <w:tcW w:w="6693" w:type="dxa"/>
+          </w:tcPr>
+          <w:p>
+            <w:pPr>
+              <w:pStyle w:val="Sinespaciado"/>
+              <w:numPr>
+                <w:ilvl w:val="0"/>
+                <w:numId w:val="11"/>
+              </w:numPr>
+              <w:rPr>
+                <w:rFonts w:ascii="Arial" w:hAnsi="Arial" w:cs="Arial"/>
+                <w:sz w:val="20"/>
+                <w:szCs w:val="20"/>
+                <w:lang w:val="es-ES_tradnl"/>
+              </w:rPr>
+            </w:pPr>
+            <w:r>
+              <w:rPr>
+                <w:rFonts w:ascii="Arial" w:hAnsi="Arial" w:cs="Arial"/>
+                <w:sz w:val="20"/>
+                <w:szCs w:val="20"/>
+                <w:lang w:val="es-ES_tradnl"/>
+              </w:rPr>
+              <w:t>RNF01</w:t>
+            </w:r>
+          </w:p>
+          <w:p>
+            <w:pPr>
+              <w:pStyle w:val="Sinespaciado"/>
+              <w:numPr>
+                <w:ilvl w:val="0"/>
+                <w:numId w:val="11"/>
+              </w:numPr>
+              <w:rPr>
+                <w:rFonts w:ascii="Arial" w:hAnsi="Arial" w:cs="Arial"/>
+                <w:sz w:val="20"/>
+                <w:szCs w:val="20"/>
+                <w:lang w:val="es-ES_tradnl"/>
+              </w:rPr>
+            </w:pPr>
+            <w:r>
+              <w:rPr>
+                <w:rFonts w:ascii="Arial" w:hAnsi="Arial" w:cs="Arial"/>
+                <w:sz w:val="20"/>
+                <w:szCs w:val="20"/>
+                <w:lang w:val="es-ES_tradnl"/>
+              </w:rPr>
+              <w:t>RNF02</w:t>
+            </w:r>
+          </w:p>
+        </w:tc>
+      </w:tr>
+      <w:tr>
+        <w:tc>
+          <w:tcPr>
+            <w:tcW w:w="8644" w:type="dxa"/>
+            <w:gridSpan w:val="2"/>
+          </w:tcPr>
+          <w:p>
+            <w:pPr>
+              <w:pStyle w:val="Sinespaciado"/>
+              <w:rPr>
+                <w:rFonts w:ascii="Arial" w:hAnsi="Arial" w:cs="Arial"/>
+                <w:b/>
+                <w:sz w:val="20"/>
+                <w:szCs w:val="20"/>
+                <w:lang w:val="es-ES_tradnl"/>
+              </w:rPr>
+            </w:pPr>
+            <w:r>
+              <w:rPr>
+                <w:rFonts w:ascii="Arial" w:hAnsi="Arial" w:cs="Arial"/>
+                <w:b/>
+                <w:sz w:val="20"/>
+                <w:szCs w:val="20"/>
+                <w:lang w:val="es-ES_tradnl"/>
+              </w:rPr>
+              <w:t>Prioridad del requerimiento:</w:t>
+            </w:r>
+          </w:p>
+          <w:p>
+            <w:pPr>
+              <w:rPr>
+                <w:rFonts w:cs="Arial"/>
+                <w:szCs w:val="20"/>
+                <w:lang w:val="es-ES_tradnl"/>
+              </w:rPr>
+            </w:pPr>
+            <w:r>
+              <w:rPr>
+                <w:rFonts w:cs="Arial"/>
+                <w:szCs w:val="20"/>
+                <w:lang w:val="es-ES_tradnl"/>
+              </w:rPr>
+              <w:t>Alta</w:t>
+            </w:r>
+          </w:p>
+        </w:tc>
+      </w:tr>
+    </w:tbl>
+    <w:p>
+      <w:pPr>
+        <w:pStyle w:val="Normalindentado1"/>
+      </w:pPr>
+    </w:p>
     <w:p>
       <w:pPr>
         <w:pStyle w:val="Ttulo2"/>
       </w:pPr>
-      <w:bookmarkStart w:id="36" w:name="_Toc456777813"/>
+      <w:bookmarkStart w:id="35" w:name="_Toc456777813"/>
       <w:r>
         <w:t>Requisitos no funcionales</w:t>
       </w:r>
-      <w:bookmarkEnd w:id="36"/>
+      <w:bookmarkEnd w:id="35"/>
     </w:p>
     <w:p>
       <w:pPr>
@@ -15487,7 +15885,6 @@
                 <w:szCs w:val="20"/>
                 <w:lang w:val="es-ES_tradnl"/>
               </w:rPr>
-              <w:lastRenderedPageBreak/>
               <w:t xml:space="preserve">Identificación del requerimiento: </w:t>
             </w:r>
           </w:p>
@@ -16251,23 +16648,23 @@
       <w:pPr>
         <w:pStyle w:val="Ttulo2"/>
       </w:pPr>
-      <w:bookmarkStart w:id="37" w:name="_Toc456777814"/>
+      <w:bookmarkStart w:id="36" w:name="_Toc456777814"/>
       <w:r>
         <w:t>Requisitos comunes de los interfaces</w:t>
       </w:r>
+      <w:bookmarkEnd w:id="36"/>
+    </w:p>
+    <w:p>
+      <w:pPr>
+        <w:pStyle w:val="Ttulo3"/>
+      </w:pPr>
+      <w:bookmarkStart w:id="37" w:name="_Toc33238248"/>
+      <w:bookmarkStart w:id="38" w:name="_Toc456777815"/>
+      <w:r>
+        <w:t>Interfaces de usuario</w:t>
+      </w:r>
       <w:bookmarkEnd w:id="37"/>
-    </w:p>
-    <w:p>
-      <w:pPr>
-        <w:pStyle w:val="Ttulo3"/>
-      </w:pPr>
-      <w:bookmarkStart w:id="38" w:name="_Toc33238248"/>
-      <w:bookmarkStart w:id="39" w:name="_Toc456777815"/>
-      <w:r>
-        <w:t>Interfaces de usuario</w:t>
-      </w:r>
       <w:bookmarkEnd w:id="38"/>
-      <w:bookmarkEnd w:id="39"/>
     </w:p>
     <w:p>
       <w:pPr>
@@ -16283,11 +16680,11 @@
       <w:pPr>
         <w:pStyle w:val="Ttulo3"/>
       </w:pPr>
-      <w:bookmarkStart w:id="40" w:name="_Toc456777816"/>
+      <w:bookmarkStart w:id="39" w:name="_Toc456777816"/>
       <w:r>
         <w:t>Interfaces de hardware</w:t>
       </w:r>
-      <w:bookmarkEnd w:id="40"/>
+      <w:bookmarkEnd w:id="39"/>
     </w:p>
     <w:p>
       <w:pPr>
@@ -16346,6 +16743,7 @@
         <w:jc w:val="both"/>
       </w:pPr>
       <w:r>
+        <w:lastRenderedPageBreak/>
         <w:t>5GB de espacio en disco.</w:t>
       </w:r>
     </w:p>
@@ -16370,14 +16768,14 @@
           <w:lang w:val="fr-FR"/>
         </w:rPr>
       </w:pPr>
-      <w:bookmarkStart w:id="41" w:name="_Toc456777817"/>
+      <w:bookmarkStart w:id="40" w:name="_Toc456777817"/>
       <w:r>
         <w:rPr>
           <w:lang w:val="fr-FR"/>
         </w:rPr>
         <w:t>Interfaces de software</w:t>
       </w:r>
-      <w:bookmarkEnd w:id="41"/>
+      <w:bookmarkEnd w:id="40"/>
     </w:p>
     <w:p>
       <w:pPr>
@@ -16444,26 +16842,25 @@
       <w:pPr>
         <w:pStyle w:val="Ttulo2"/>
       </w:pPr>
-      <w:bookmarkStart w:id="42" w:name="_Toc33238252"/>
-      <w:bookmarkStart w:id="43" w:name="_Toc456777818"/>
-      <w:r>
-        <w:lastRenderedPageBreak/>
+      <w:bookmarkStart w:id="41" w:name="_Toc33238252"/>
+      <w:bookmarkStart w:id="42" w:name="_Toc456777818"/>
+      <w:r>
         <w:t>Requisitos funcionales</w:t>
       </w:r>
+      <w:bookmarkEnd w:id="41"/>
       <w:bookmarkEnd w:id="42"/>
+    </w:p>
+    <w:p>
+      <w:pPr>
+        <w:pStyle w:val="Ttulo3"/>
+      </w:pPr>
+      <w:bookmarkStart w:id="43" w:name="_Toc33238253"/>
+      <w:bookmarkStart w:id="44" w:name="_Toc456777819"/>
+      <w:r>
+        <w:t>Requisito funcional 1</w:t>
+      </w:r>
       <w:bookmarkEnd w:id="43"/>
-    </w:p>
-    <w:p>
-      <w:pPr>
-        <w:pStyle w:val="Ttulo3"/>
-      </w:pPr>
-      <w:bookmarkStart w:id="44" w:name="_Toc33238253"/>
-      <w:bookmarkStart w:id="45" w:name="_Toc456777819"/>
-      <w:r>
-        <w:t>Requisito funcional 1</w:t>
-      </w:r>
       <w:bookmarkEnd w:id="44"/>
-      <w:bookmarkEnd w:id="45"/>
     </w:p>
     <w:p>
       <w:pPr>
@@ -16565,11 +16962,11 @@
       <w:pPr>
         <w:pStyle w:val="Ttulo3"/>
       </w:pPr>
-      <w:bookmarkStart w:id="46" w:name="_Toc456777820"/>
+      <w:bookmarkStart w:id="45" w:name="_Toc456777820"/>
       <w:r>
         <w:t>Requisito funcional 2</w:t>
       </w:r>
-      <w:bookmarkEnd w:id="46"/>
+      <w:bookmarkEnd w:id="45"/>
     </w:p>
     <w:p>
       <w:pPr>
@@ -16653,11 +17050,11 @@
       <w:pPr>
         <w:pStyle w:val="Ttulo3"/>
       </w:pPr>
-      <w:bookmarkStart w:id="47" w:name="_Toc456777821"/>
+      <w:bookmarkStart w:id="46" w:name="_Toc456777821"/>
       <w:r>
         <w:t>Requisito funcional 3</w:t>
       </w:r>
-      <w:bookmarkEnd w:id="47"/>
+      <w:bookmarkEnd w:id="46"/>
     </w:p>
     <w:p>
       <w:pPr>
@@ -16753,14 +17150,14 @@
       <w:pPr>
         <w:pStyle w:val="Ttulo3"/>
       </w:pPr>
-      <w:bookmarkStart w:id="48" w:name="_Toc456777822"/>
+      <w:bookmarkStart w:id="47" w:name="_Toc456777822"/>
       <w:r>
         <w:t xml:space="preserve">Requisito funcional </w:t>
       </w:r>
       <w:r>
         <w:t>4</w:t>
       </w:r>
-      <w:bookmarkEnd w:id="48"/>
+      <w:bookmarkEnd w:id="47"/>
     </w:p>
     <w:p>
       <w:pPr>
@@ -16854,11 +17251,11 @@
       <w:pPr>
         <w:pStyle w:val="Ttulo3"/>
       </w:pPr>
-      <w:bookmarkStart w:id="49" w:name="_Toc456777823"/>
+      <w:bookmarkStart w:id="48" w:name="_Toc456777823"/>
       <w:r>
         <w:t>Requisito funcional 5</w:t>
       </w:r>
-      <w:bookmarkEnd w:id="49"/>
+      <w:bookmarkEnd w:id="48"/>
     </w:p>
     <w:p>
       <w:pPr>
@@ -16947,11 +17344,12 @@
       <w:pPr>
         <w:pStyle w:val="Ttulo3"/>
       </w:pPr>
-      <w:bookmarkStart w:id="50" w:name="_Toc456777824"/>
-      <w:r>
+      <w:bookmarkStart w:id="49" w:name="_Toc456777824"/>
+      <w:r>
+        <w:lastRenderedPageBreak/>
         <w:t>Requisito funcional 6</w:t>
       </w:r>
-      <w:bookmarkEnd w:id="50"/>
+      <w:bookmarkEnd w:id="49"/>
     </w:p>
     <w:p>
       <w:pPr>
@@ -17042,12 +17440,11 @@
       <w:pPr>
         <w:pStyle w:val="Ttulo3"/>
       </w:pPr>
-      <w:bookmarkStart w:id="51" w:name="_Toc456777825"/>
-      <w:r>
-        <w:lastRenderedPageBreak/>
+      <w:bookmarkStart w:id="50" w:name="_Toc456777825"/>
+      <w:r>
         <w:t>Requisito funcional 7</w:t>
       </w:r>
-      <w:bookmarkEnd w:id="51"/>
+      <w:bookmarkEnd w:id="50"/>
     </w:p>
     <w:p>
       <w:pPr>
@@ -17138,11 +17535,11 @@
       <w:pPr>
         <w:pStyle w:val="Ttulo3"/>
       </w:pPr>
-      <w:bookmarkStart w:id="52" w:name="_Toc456777826"/>
+      <w:bookmarkStart w:id="51" w:name="_Toc456777826"/>
       <w:r>
         <w:t>Requisito funcional 8</w:t>
       </w:r>
-      <w:bookmarkEnd w:id="52"/>
+      <w:bookmarkEnd w:id="51"/>
     </w:p>
     <w:p>
       <w:pPr>
@@ -17233,11 +17630,11 @@
       <w:pPr>
         <w:pStyle w:val="Ttulo3"/>
       </w:pPr>
-      <w:bookmarkStart w:id="53" w:name="_Toc456777827"/>
+      <w:bookmarkStart w:id="52" w:name="_Toc456777827"/>
       <w:r>
         <w:t>Requisito funcional 9</w:t>
       </w:r>
-      <w:bookmarkEnd w:id="53"/>
+      <w:bookmarkEnd w:id="52"/>
     </w:p>
     <w:p>
       <w:pPr>
@@ -17322,11 +17719,11 @@
       <w:pPr>
         <w:pStyle w:val="Ttulo3"/>
       </w:pPr>
-      <w:bookmarkStart w:id="54" w:name="_Toc456777828"/>
+      <w:bookmarkStart w:id="53" w:name="_Toc456777828"/>
       <w:r>
         <w:t>Requisito funcional 10</w:t>
       </w:r>
-      <w:bookmarkEnd w:id="54"/>
+      <w:bookmarkEnd w:id="53"/>
     </w:p>
     <w:p>
       <w:pPr>
@@ -17417,11 +17814,11 @@
       <w:pPr>
         <w:pStyle w:val="Ttulo3"/>
       </w:pPr>
-      <w:bookmarkStart w:id="55" w:name="_Toc456777829"/>
+      <w:bookmarkStart w:id="54" w:name="_Toc456777829"/>
       <w:r>
         <w:t>Requisito funcional 11</w:t>
       </w:r>
-      <w:bookmarkEnd w:id="55"/>
+      <w:bookmarkEnd w:id="54"/>
     </w:p>
     <w:p>
       <w:pPr>
@@ -17512,11 +17909,12 @@
       <w:pPr>
         <w:pStyle w:val="Ttulo3"/>
       </w:pPr>
-      <w:bookmarkStart w:id="56" w:name="_Toc456777830"/>
-      <w:r>
+      <w:bookmarkStart w:id="55" w:name="_Toc456777830"/>
+      <w:r>
+        <w:lastRenderedPageBreak/>
         <w:t>Requisito funcional 12</w:t>
       </w:r>
-      <w:bookmarkEnd w:id="56"/>
+      <w:bookmarkEnd w:id="55"/>
     </w:p>
     <w:p>
       <w:pPr>
@@ -17607,12 +18005,11 @@
       <w:pPr>
         <w:pStyle w:val="Ttulo3"/>
       </w:pPr>
-      <w:bookmarkStart w:id="57" w:name="_Toc456777831"/>
-      <w:r>
-        <w:lastRenderedPageBreak/>
+      <w:bookmarkStart w:id="56" w:name="_Toc456777831"/>
+      <w:r>
         <w:t>Requisito funcional 13</w:t>
       </w:r>
-      <w:bookmarkEnd w:id="57"/>
+      <w:bookmarkEnd w:id="56"/>
     </w:p>
     <w:p>
       <w:pPr>
@@ -17703,11 +18100,11 @@
       <w:pPr>
         <w:pStyle w:val="Ttulo3"/>
       </w:pPr>
-      <w:bookmarkStart w:id="58" w:name="_Toc456777832"/>
+      <w:bookmarkStart w:id="57" w:name="_Toc456777832"/>
       <w:r>
         <w:t>Requisito funcional 14</w:t>
       </w:r>
-      <w:bookmarkEnd w:id="58"/>
+      <w:bookmarkEnd w:id="57"/>
     </w:p>
     <w:p>
       <w:pPr>
@@ -17798,11 +18195,11 @@
       <w:pPr>
         <w:pStyle w:val="Ttulo3"/>
       </w:pPr>
-      <w:bookmarkStart w:id="59" w:name="_Toc456777833"/>
+      <w:bookmarkStart w:id="58" w:name="_Toc456777833"/>
       <w:r>
         <w:t>Requisito funcional 15</w:t>
       </w:r>
-      <w:bookmarkEnd w:id="59"/>
+      <w:bookmarkEnd w:id="58"/>
     </w:p>
     <w:p>
       <w:pPr>
@@ -17893,11 +18290,11 @@
       <w:pPr>
         <w:pStyle w:val="Ttulo3"/>
       </w:pPr>
-      <w:bookmarkStart w:id="60" w:name="_Toc456777834"/>
+      <w:bookmarkStart w:id="59" w:name="_Toc456777834"/>
       <w:r>
         <w:t>Requisito funcional 16</w:t>
       </w:r>
-      <w:bookmarkEnd w:id="60"/>
+      <w:bookmarkEnd w:id="59"/>
     </w:p>
     <w:p>
       <w:pPr>
@@ -17983,11 +18380,11 @@
       <w:pPr>
         <w:pStyle w:val="Ttulo3"/>
       </w:pPr>
-      <w:bookmarkStart w:id="61" w:name="_Toc456777835"/>
+      <w:bookmarkStart w:id="60" w:name="_Toc456777835"/>
       <w:r>
         <w:t>Requisito funcional 17</w:t>
       </w:r>
-      <w:bookmarkEnd w:id="61"/>
+      <w:bookmarkEnd w:id="60"/>
     </w:p>
     <w:p>
       <w:pPr>
@@ -18078,11 +18475,12 @@
       <w:pPr>
         <w:pStyle w:val="Ttulo3"/>
       </w:pPr>
-      <w:bookmarkStart w:id="62" w:name="_Toc456777836"/>
-      <w:r>
+      <w:bookmarkStart w:id="61" w:name="_Toc456777836"/>
+      <w:r>
+        <w:lastRenderedPageBreak/>
         <w:t>Requisito funcional 18</w:t>
       </w:r>
-      <w:bookmarkEnd w:id="62"/>
+      <w:bookmarkEnd w:id="61"/>
     </w:p>
     <w:p>
       <w:pPr>
@@ -18193,11 +18591,11 @@
       <w:pPr>
         <w:pStyle w:val="Ttulo3"/>
       </w:pPr>
-      <w:bookmarkStart w:id="63" w:name="_Toc456777837"/>
+      <w:bookmarkStart w:id="62" w:name="_Toc456777837"/>
       <w:r>
         <w:t>Requisito funcional 19</w:t>
       </w:r>
-      <w:bookmarkEnd w:id="63"/>
+      <w:bookmarkEnd w:id="62"/>
     </w:p>
     <w:p>
       <w:pPr>
@@ -18283,11 +18681,11 @@
       <w:pPr>
         <w:pStyle w:val="Ttulo3"/>
       </w:pPr>
-      <w:bookmarkStart w:id="64" w:name="_Toc456777838"/>
+      <w:bookmarkStart w:id="63" w:name="_Toc456777838"/>
       <w:r>
         <w:t>Requisito funcional 20</w:t>
       </w:r>
-      <w:bookmarkEnd w:id="64"/>
+      <w:bookmarkEnd w:id="63"/>
     </w:p>
     <w:p>
       <w:pPr>
@@ -18386,11 +18784,11 @@
       <w:pPr>
         <w:pStyle w:val="Ttulo3"/>
       </w:pPr>
-      <w:bookmarkStart w:id="65" w:name="_Toc456777839"/>
+      <w:bookmarkStart w:id="64" w:name="_Toc456777839"/>
       <w:r>
         <w:t>Requisito funcional 21</w:t>
       </w:r>
-      <w:bookmarkEnd w:id="65"/>
+      <w:bookmarkEnd w:id="64"/>
     </w:p>
     <w:p>
       <w:pPr>
@@ -18481,11 +18879,11 @@
       <w:pPr>
         <w:pStyle w:val="Ttulo3"/>
       </w:pPr>
-      <w:bookmarkStart w:id="66" w:name="_Toc456777840"/>
+      <w:bookmarkStart w:id="65" w:name="_Toc456777840"/>
       <w:r>
         <w:t>Requisito funcional 22</w:t>
       </w:r>
-      <w:bookmarkEnd w:id="66"/>
+      <w:bookmarkEnd w:id="65"/>
     </w:p>
     <w:p>
       <w:pPr>
@@ -18569,11 +18967,96 @@
     </w:p>
     <w:p>
       <w:pPr>
+        <w:pStyle w:val="Ttulo3"/>
+      </w:pPr>
+      <w:r>
+        <w:t>Requisito funcional 23</w:t>
+      </w:r>
+    </w:p>
+    <w:p>
+      <w:pPr>
+        <w:pStyle w:val="Prrafodelista"/>
+        <w:numPr>
+          <w:ilvl w:val="0"/>
+          <w:numId w:val="17"/>
+        </w:numPr>
+        <w:spacing w:after="0" w:line="240" w:lineRule="auto"/>
+        <w:jc w:val="both"/>
+        <w:rPr>
+          <w:rFonts w:ascii="Arial" w:hAnsi="Arial" w:cs="Arial"/>
+          <w:sz w:val="20"/>
+          <w:szCs w:val="20"/>
+          <w:lang w:val="es-ES_tradnl"/>
+        </w:rPr>
+      </w:pPr>
+      <w:r>
+        <w:rPr>
+          <w:rFonts w:ascii="Arial" w:hAnsi="Arial" w:cs="Arial"/>
+          <w:b/>
+          <w:sz w:val="24"/>
+          <w:szCs w:val="24"/>
+          <w:lang w:val="es-ES_tradnl"/>
+        </w:rPr>
+        <w:t>Modificar contraseña de Administrador</w:t>
+      </w:r>
+      <w:r>
+        <w:rPr>
+          <w:rFonts w:ascii="Arial" w:hAnsi="Arial" w:cs="Arial"/>
+          <w:b/>
+          <w:sz w:val="24"/>
+          <w:szCs w:val="24"/>
+          <w:lang w:val="es-ES_tradnl"/>
+        </w:rPr>
+        <w:t xml:space="preserve">: </w:t>
+      </w:r>
+      <w:r>
+        <w:rPr>
+          <w:rFonts w:ascii="Arial" w:hAnsi="Arial" w:cs="Arial"/>
+          <w:sz w:val="20"/>
+          <w:szCs w:val="20"/>
+          <w:lang w:val="es-ES_tradnl"/>
+        </w:rPr>
+        <w:t>El administrador puede modificar su contraseña de acceso. Para realizar esto, deberá proporcionar la contraseña actual y la respuesta a una pregunta secreta.</w:t>
+      </w:r>
+    </w:p>
+    <w:p>
+      <w:pPr>
+        <w:jc w:val="both"/>
+        <w:rPr>
+          <w:rFonts w:cs="Arial"/>
+          <w:szCs w:val="20"/>
+          <w:lang w:val="es-ES_tradnl"/>
+        </w:rPr>
+      </w:pPr>
+    </w:p>
+    <w:p>
+      <w:pPr>
+        <w:pStyle w:val="Normalindentado3"/>
+        <w:numPr>
+          <w:ilvl w:val="0"/>
+          <w:numId w:val="19"/>
+        </w:numPr>
+        <w:jc w:val="both"/>
+      </w:pPr>
+      <w:r>
+        <w:rPr>
+          <w:rFonts w:cs="Arial"/>
+          <w:szCs w:val="20"/>
+          <w:lang w:val="es-ES_tradnl" w:eastAsia="en-US"/>
+        </w:rPr>
+        <w:t>Se permite la modificación de la contraseña del administrador.</w:t>
+      </w:r>
+      <w:bookmarkStart w:id="66" w:name="_GoBack"/>
+      <w:bookmarkEnd w:id="66"/>
+    </w:p>
+    <w:p>
+      <w:pPr>
         <w:pStyle w:val="Ttulo2"/>
       </w:pPr>
       <w:bookmarkStart w:id="67" w:name="_Toc33238257"/>
       <w:bookmarkStart w:id="68" w:name="_Toc456777841"/>
       <w:r>
+        <w:lastRenderedPageBreak/>
         <w:t>Requisitos no funcionales</w:t>
       </w:r>
       <w:bookmarkEnd w:id="67"/>
@@ -19018,7 +19501,7 @@
               <w:noProof/>
               <w:color w:val="241A61"/>
             </w:rPr>
-            <w:t>8</w:t>
+            <w:t>18</w:t>
           </w:r>
           <w:r>
             <w:rPr>
@@ -19373,14 +19856,14 @@
         <v:path o:extrusionok="f" gradientshapeok="t" o:connecttype="rect"/>
         <o:lock v:ext="edit" aspectratio="t"/>
       </v:shapetype>
-      <v:shape id="_x0000_i1226" type="#_x0000_t75" style="width:11.25pt;height:11.25pt" o:bullet="t">
+      <v:shape id="_x0000_i1039" type="#_x0000_t75" style="width:11.25pt;height:11.25pt" o:bullet="t">
         <v:imagedata r:id="rId1" o:title=""/>
       </v:shape>
     </w:pict>
   </w:numPicBullet>
   <w:numPicBullet w:numPicBulletId="1">
     <w:pict>
-      <v:shape id="_x0000_i1227" type="#_x0000_t75" style="width:11.25pt;height:11.25pt" o:bullet="t">
+      <v:shape id="_x0000_i1040" type="#_x0000_t75" style="width:11.25pt;height:11.25pt" o:bullet="t">
         <v:imagedata r:id="rId2" o:title="msoA0C"/>
       </v:shape>
     </w:pict>
@@ -19388,7 +19871,7 @@
   <w:abstractNum w:abstractNumId="0" w15:restartNumberingAfterBreak="0">
     <w:nsid w:val="0C2B6E0C"/>
     <w:multiLevelType w:val="hybridMultilevel"/>
-    <w:tmpl w:val="83A2834C"/>
+    <w:tmpl w:val="FD6A8E54"/>
     <w:lvl w:ilvl="0" w:tplc="0C0A0007">
       <w:start w:val="1"/>
       <w:numFmt w:val="bullet"/>

</xml_diff>